<commit_message>
fix: nak, sticky, calendar
</commit_message>
<xml_diff>
--- a/storage/blank.docx
+++ b/storage/blank.docx
@@ -24,7 +24,7 @@
       <w:pPr/>
       <w:r>
         <w:rPr/>
-        <w:t xml:space="preserve">				31/03/2022       		                            Консегнация</w:t>
+        <w:t xml:space="preserve">				09/05/2022       		                            Консегнация</w:t>
       </w:r>
     </w:p>
     <w:tbl>
@@ -277,7 +277,7 @@
                 <w:iCs w:val="1"/>
                 <w:spacing w:val="0"/>
               </w:rPr>
-              <w:t xml:space="preserve">1</w:t>
+              <w:t xml:space="preserve">10</w:t>
             </w:r>
           </w:p>
         </w:tc>
@@ -327,32 +327,32 @@
                 <w:iCs w:val="1"/>
                 <w:spacing w:val="0"/>
               </w:rPr>
-              <w:t xml:space="preserve">260</w:t>
-            </w:r>
-          </w:p>
-        </w:tc>
-        <w:tc>
-          <w:tcPr>
-            <w:tcW w:w="2000" w:type="dxa"/>
-            <w:tcBorders>
-              <w:top w:val="single" w:sz="1" w:color="black"/>
-              <w:left w:val="single" w:sz="1" w:color="black"/>
-              <w:right w:val="single" w:sz="1" w:color="black"/>
-              <w:bottom w:val="single" w:sz="1" w:color="black"/>
-            </w:tcBorders>
-          </w:tcPr>
-          <w:p>
-            <w:pPr/>
-            <w:r>
-              <w:rPr>
-                <w:rFonts w:ascii="Times New Roman" w:hAnsi="Times New Roman" w:eastAsia="Times New Roman" w:cs="Times New Roman"/>
-                <w:sz w:val="22"/>
-                <w:szCs w:val="22"/>
-                <w:i w:val="1"/>
-                <w:iCs w:val="1"/>
-                <w:spacing w:val="0"/>
-              </w:rPr>
-              <w:t xml:space="preserve">260</w:t>
+              <w:t xml:space="preserve">250</w:t>
+            </w:r>
+          </w:p>
+        </w:tc>
+        <w:tc>
+          <w:tcPr>
+            <w:tcW w:w="2000" w:type="dxa"/>
+            <w:tcBorders>
+              <w:top w:val="single" w:sz="1" w:color="black"/>
+              <w:left w:val="single" w:sz="1" w:color="black"/>
+              <w:right w:val="single" w:sz="1" w:color="black"/>
+              <w:bottom w:val="single" w:sz="1" w:color="black"/>
+            </w:tcBorders>
+          </w:tcPr>
+          <w:p>
+            <w:pPr/>
+            <w:r>
+              <w:rPr>
+                <w:rFonts w:ascii="Times New Roman" w:hAnsi="Times New Roman" w:eastAsia="Times New Roman" w:cs="Times New Roman"/>
+                <w:sz w:val="22"/>
+                <w:szCs w:val="22"/>
+                <w:i w:val="1"/>
+                <w:iCs w:val="1"/>
+                <w:spacing w:val="0"/>
+              </w:rPr>
+              <w:t xml:space="preserve">2500</w:t>
             </w:r>
           </w:p>
         </w:tc>
@@ -409,7 +409,7 @@
                 <w:caps w:val="1"/>
                 <w:spacing w:val="0"/>
               </w:rPr>
-              <w:t xml:space="preserve"/>
+              <w:t xml:space="preserve">Кефир 2,5% 900 гр.</w:t>
             </w:r>
           </w:p>
         </w:tc>
@@ -436,82 +436,82 @@
                 <w:iCs w:val="1"/>
                 <w:spacing w:val="0"/>
               </w:rPr>
-              <w:t xml:space="preserve"/>
-            </w:r>
-          </w:p>
-        </w:tc>
-        <w:tc>
-          <w:tcPr>
-            <w:tcW w:w="2000" w:type="dxa"/>
-            <w:tcBorders>
-              <w:top w:val="single" w:sz="1" w:color="black"/>
-              <w:left w:val="single" w:sz="1" w:color="black"/>
-              <w:right w:val="single" w:sz="1" w:color="black"/>
-              <w:bottom w:val="single" w:sz="1" w:color="black"/>
-            </w:tcBorders>
-          </w:tcPr>
-          <w:p>
-            <w:pPr/>
-            <w:r>
-              <w:rPr>
-                <w:rFonts w:ascii="Times New Roman" w:hAnsi="Times New Roman" w:eastAsia="Times New Roman" w:cs="Times New Roman"/>
-                <w:sz w:val="22"/>
-                <w:szCs w:val="22"/>
-                <w:i w:val="1"/>
-                <w:iCs w:val="1"/>
-                <w:spacing w:val="0"/>
-              </w:rPr>
-              <w:t xml:space="preserve"/>
-            </w:r>
-          </w:p>
-        </w:tc>
-        <w:tc>
-          <w:tcPr>
-            <w:tcW w:w="2000" w:type="dxa"/>
-            <w:tcBorders>
-              <w:top w:val="single" w:sz="1" w:color="black"/>
-              <w:left w:val="single" w:sz="1" w:color="black"/>
-              <w:right w:val="single" w:sz="1" w:color="black"/>
-              <w:bottom w:val="single" w:sz="1" w:color="black"/>
-            </w:tcBorders>
-          </w:tcPr>
-          <w:p>
-            <w:pPr/>
-            <w:r>
-              <w:rPr>
-                <w:rFonts w:ascii="Times New Roman" w:hAnsi="Times New Roman" w:eastAsia="Times New Roman" w:cs="Times New Roman"/>
-                <w:sz w:val="22"/>
-                <w:szCs w:val="22"/>
-                <w:i w:val="1"/>
-                <w:iCs w:val="1"/>
-                <w:spacing w:val="0"/>
-              </w:rPr>
-              <w:t xml:space="preserve"/>
-            </w:r>
-          </w:p>
-        </w:tc>
-        <w:tc>
-          <w:tcPr>
-            <w:tcW w:w="2000" w:type="dxa"/>
-            <w:tcBorders>
-              <w:top w:val="single" w:sz="1" w:color="black"/>
-              <w:left w:val="single" w:sz="1" w:color="black"/>
-              <w:right w:val="single" w:sz="1" w:color="black"/>
-              <w:bottom w:val="single" w:sz="1" w:color="black"/>
-            </w:tcBorders>
-          </w:tcPr>
-          <w:p>
-            <w:pPr/>
-            <w:r>
-              <w:rPr>
-                <w:rFonts w:ascii="Times New Roman" w:hAnsi="Times New Roman" w:eastAsia="Times New Roman" w:cs="Times New Roman"/>
-                <w:sz w:val="22"/>
-                <w:szCs w:val="22"/>
-                <w:i w:val="1"/>
-                <w:iCs w:val="1"/>
-                <w:spacing w:val="0"/>
-              </w:rPr>
-              <w:t xml:space="preserve"/>
+              <w:t xml:space="preserve">10</w:t>
+            </w:r>
+          </w:p>
+        </w:tc>
+        <w:tc>
+          <w:tcPr>
+            <w:tcW w:w="2000" w:type="dxa"/>
+            <w:tcBorders>
+              <w:top w:val="single" w:sz="1" w:color="black"/>
+              <w:left w:val="single" w:sz="1" w:color="black"/>
+              <w:right w:val="single" w:sz="1" w:color="black"/>
+              <w:bottom w:val="single" w:sz="1" w:color="black"/>
+            </w:tcBorders>
+          </w:tcPr>
+          <w:p>
+            <w:pPr/>
+            <w:r>
+              <w:rPr>
+                <w:rFonts w:ascii="Times New Roman" w:hAnsi="Times New Roman" w:eastAsia="Times New Roman" w:cs="Times New Roman"/>
+                <w:sz w:val="22"/>
+                <w:szCs w:val="22"/>
+                <w:i w:val="1"/>
+                <w:iCs w:val="1"/>
+                <w:spacing w:val="0"/>
+              </w:rPr>
+              <w:t xml:space="preserve">0</w:t>
+            </w:r>
+          </w:p>
+        </w:tc>
+        <w:tc>
+          <w:tcPr>
+            <w:tcW w:w="2000" w:type="dxa"/>
+            <w:tcBorders>
+              <w:top w:val="single" w:sz="1" w:color="black"/>
+              <w:left w:val="single" w:sz="1" w:color="black"/>
+              <w:right w:val="single" w:sz="1" w:color="black"/>
+              <w:bottom w:val="single" w:sz="1" w:color="black"/>
+            </w:tcBorders>
+          </w:tcPr>
+          <w:p>
+            <w:pPr/>
+            <w:r>
+              <w:rPr>
+                <w:rFonts w:ascii="Times New Roman" w:hAnsi="Times New Roman" w:eastAsia="Times New Roman" w:cs="Times New Roman"/>
+                <w:sz w:val="22"/>
+                <w:szCs w:val="22"/>
+                <w:i w:val="1"/>
+                <w:iCs w:val="1"/>
+                <w:spacing w:val="0"/>
+              </w:rPr>
+              <w:t xml:space="preserve">285</w:t>
+            </w:r>
+          </w:p>
+        </w:tc>
+        <w:tc>
+          <w:tcPr>
+            <w:tcW w:w="2000" w:type="dxa"/>
+            <w:tcBorders>
+              <w:top w:val="single" w:sz="1" w:color="black"/>
+              <w:left w:val="single" w:sz="1" w:color="black"/>
+              <w:right w:val="single" w:sz="1" w:color="black"/>
+              <w:bottom w:val="single" w:sz="1" w:color="black"/>
+            </w:tcBorders>
+          </w:tcPr>
+          <w:p>
+            <w:pPr/>
+            <w:r>
+              <w:rPr>
+                <w:rFonts w:ascii="Times New Roman" w:hAnsi="Times New Roman" w:eastAsia="Times New Roman" w:cs="Times New Roman"/>
+                <w:sz w:val="22"/>
+                <w:szCs w:val="22"/>
+                <w:i w:val="1"/>
+                <w:iCs w:val="1"/>
+                <w:spacing w:val="0"/>
+              </w:rPr>
+              <w:t xml:space="preserve">2850</w:t>
             </w:r>
           </w:p>
         </w:tc>

</xml_diff>